<commit_message>
ayman added his log
</commit_message>
<xml_diff>
--- a/lab1_peter.docx
+++ b/lab1_peter.docx
@@ -699,17 +699,8 @@
           <w:rFonts w:ascii="Calibri" w:eastAsia="Calibri" w:hAnsi="Calibri" w:cs="Calibri"/>
           <w:color w:val="000000" w:themeColor="text1"/>
         </w:rPr>
-        <w:t xml:space="preserve">git clone </w:t>
-      </w:r>
-      <w:proofErr w:type="gramStart"/>
-      <w:r>
-        <w:rPr>
-          <w:rFonts w:ascii="Calibri" w:eastAsia="Calibri" w:hAnsi="Calibri" w:cs="Calibri"/>
-          <w:color w:val="000000" w:themeColor="text1"/>
-        </w:rPr>
-        <w:t>git@github.com:petermagdy94/lab1_peter.git</w:t>
-      </w:r>
-      <w:proofErr w:type="gramEnd"/>
+        <w:t>git clone git@github.com:petermagdy94/lab1_peter.git</w:t>
+      </w:r>
     </w:p>
     <w:p>
       <w:pPr>
@@ -1136,6 +1127,620 @@
           <w:color w:val="000000" w:themeColor="text1"/>
         </w:rPr>
       </w:pPr>
+      <w:r>
+        <w:rPr>
+          <w:rFonts w:ascii="Calibri" w:eastAsia="Calibri" w:hAnsi="Calibri" w:cs="Calibri"/>
+          <w:color w:val="000000" w:themeColor="text1"/>
+        </w:rPr>
+        <w:t xml:space="preserve">git log  </w:t>
+      </w:r>
+    </w:p>
+    <w:p>
+      <w:pPr>
+        <w:rPr>
+          <w:rFonts w:ascii="Calibri" w:eastAsia="Calibri" w:hAnsi="Calibri" w:cs="Calibri"/>
+          <w:color w:val="000000" w:themeColor="text1"/>
+        </w:rPr>
+      </w:pPr>
+      <w:r>
+        <w:rPr>
+          <w:rFonts w:ascii="Calibri" w:eastAsia="Calibri" w:hAnsi="Calibri" w:cs="Calibri"/>
+          <w:color w:val="000000" w:themeColor="text1"/>
+        </w:rPr>
+        <w:t>commit 6ba40d1a1af0ce40064d7289af0c7ef57e49c418 (HEAD -&gt; master)</w:t>
+      </w:r>
+    </w:p>
+    <w:p>
+      <w:pPr>
+        <w:rPr>
+          <w:rFonts w:ascii="Calibri" w:eastAsia="Calibri" w:hAnsi="Calibri" w:cs="Calibri"/>
+          <w:color w:val="000000" w:themeColor="text1"/>
+        </w:rPr>
+      </w:pPr>
+      <w:r>
+        <w:rPr>
+          <w:rFonts w:ascii="Calibri" w:eastAsia="Calibri" w:hAnsi="Calibri" w:cs="Calibri"/>
+          <w:color w:val="000000" w:themeColor="text1"/>
+        </w:rPr>
+        <w:t xml:space="preserve">Author: </w:t>
+      </w:r>
+      <w:proofErr w:type="spellStart"/>
+      <w:r>
+        <w:rPr>
+          <w:rFonts w:ascii="Calibri" w:eastAsia="Calibri" w:hAnsi="Calibri" w:cs="Calibri"/>
+          <w:color w:val="000000" w:themeColor="text1"/>
+        </w:rPr>
+        <w:t>AymanNagyAhmed</w:t>
+      </w:r>
+      <w:proofErr w:type="spellEnd"/>
+      <w:r>
+        <w:rPr>
+          <w:rFonts w:ascii="Calibri" w:eastAsia="Calibri" w:hAnsi="Calibri" w:cs="Calibri"/>
+          <w:color w:val="000000" w:themeColor="text1"/>
+        </w:rPr>
+        <w:t xml:space="preserve"> &lt;AymanNagy.Ahmed@gmail.com&gt;</w:t>
+      </w:r>
+    </w:p>
+    <w:p>
+      <w:pPr>
+        <w:rPr>
+          <w:rFonts w:ascii="Calibri" w:eastAsia="Calibri" w:hAnsi="Calibri" w:cs="Calibri"/>
+          <w:color w:val="000000" w:themeColor="text1"/>
+        </w:rPr>
+      </w:pPr>
+      <w:r>
+        <w:rPr>
+          <w:rFonts w:ascii="Calibri" w:eastAsia="Calibri" w:hAnsi="Calibri" w:cs="Calibri"/>
+          <w:color w:val="000000" w:themeColor="text1"/>
+        </w:rPr>
+        <w:t>Date:   Fri Aug 27 23:18:08 2021 +0200</w:t>
+      </w:r>
+    </w:p>
+    <w:p>
+      <w:pPr>
+        <w:rPr>
+          <w:rFonts w:ascii="Calibri" w:eastAsia="Calibri" w:hAnsi="Calibri" w:cs="Calibri"/>
+          <w:color w:val="000000" w:themeColor="text1"/>
+        </w:rPr>
+      </w:pPr>
+    </w:p>
+    <w:p>
+      <w:pPr>
+        <w:rPr>
+          <w:rFonts w:ascii="Calibri" w:eastAsia="Calibri" w:hAnsi="Calibri" w:cs="Calibri"/>
+          <w:color w:val="000000" w:themeColor="text1"/>
+        </w:rPr>
+      </w:pPr>
+      <w:r>
+        <w:rPr>
+          <w:rFonts w:ascii="Calibri" w:eastAsia="Calibri" w:hAnsi="Calibri" w:cs="Calibri"/>
+          <w:color w:val="000000" w:themeColor="text1"/>
+        </w:rPr>
+        <w:t xml:space="preserve">    </w:t>
+      </w:r>
+      <w:proofErr w:type="spellStart"/>
+      <w:r>
+        <w:rPr>
+          <w:rFonts w:ascii="Calibri" w:eastAsia="Calibri" w:hAnsi="Calibri" w:cs="Calibri"/>
+          <w:color w:val="000000" w:themeColor="text1"/>
+        </w:rPr>
+        <w:t>ayman</w:t>
+      </w:r>
+      <w:proofErr w:type="spellEnd"/>
+      <w:r>
+        <w:rPr>
+          <w:rFonts w:ascii="Calibri" w:eastAsia="Calibri" w:hAnsi="Calibri" w:cs="Calibri"/>
+          <w:color w:val="000000" w:themeColor="text1"/>
+        </w:rPr>
+        <w:t xml:space="preserve"> added his steps</w:t>
+      </w:r>
+    </w:p>
+    <w:p>
+      <w:pPr>
+        <w:rPr>
+          <w:rFonts w:ascii="Calibri" w:eastAsia="Calibri" w:hAnsi="Calibri" w:cs="Calibri"/>
+          <w:color w:val="000000" w:themeColor="text1"/>
+        </w:rPr>
+      </w:pPr>
+    </w:p>
+    <w:p>
+      <w:pPr>
+        <w:rPr>
+          <w:rFonts w:ascii="Calibri" w:eastAsia="Calibri" w:hAnsi="Calibri" w:cs="Calibri"/>
+          <w:color w:val="000000" w:themeColor="text1"/>
+        </w:rPr>
+      </w:pPr>
+      <w:r>
+        <w:rPr>
+          <w:rFonts w:ascii="Calibri" w:eastAsia="Calibri" w:hAnsi="Calibri" w:cs="Calibri"/>
+          <w:color w:val="000000" w:themeColor="text1"/>
+        </w:rPr>
+        <w:t>:...skipping...</w:t>
+      </w:r>
+    </w:p>
+    <w:p>
+      <w:pPr>
+        <w:rPr>
+          <w:rFonts w:ascii="Calibri" w:eastAsia="Calibri" w:hAnsi="Calibri" w:cs="Calibri"/>
+          <w:color w:val="000000" w:themeColor="text1"/>
+        </w:rPr>
+      </w:pPr>
+      <w:r>
+        <w:rPr>
+          <w:rFonts w:ascii="Calibri" w:eastAsia="Calibri" w:hAnsi="Calibri" w:cs="Calibri"/>
+          <w:color w:val="000000" w:themeColor="text1"/>
+        </w:rPr>
+        <w:t>commit 6ba40d1a1af0ce40064d7289af0c7ef57e49c418 (HEAD -&gt; master)</w:t>
+      </w:r>
+    </w:p>
+    <w:p>
+      <w:pPr>
+        <w:rPr>
+          <w:rFonts w:ascii="Calibri" w:eastAsia="Calibri" w:hAnsi="Calibri" w:cs="Calibri"/>
+          <w:color w:val="000000" w:themeColor="text1"/>
+        </w:rPr>
+      </w:pPr>
+      <w:r>
+        <w:rPr>
+          <w:rFonts w:ascii="Calibri" w:eastAsia="Calibri" w:hAnsi="Calibri" w:cs="Calibri"/>
+          <w:color w:val="000000" w:themeColor="text1"/>
+        </w:rPr>
+        <w:t xml:space="preserve">Author: </w:t>
+      </w:r>
+      <w:proofErr w:type="spellStart"/>
+      <w:r>
+        <w:rPr>
+          <w:rFonts w:ascii="Calibri" w:eastAsia="Calibri" w:hAnsi="Calibri" w:cs="Calibri"/>
+          <w:color w:val="000000" w:themeColor="text1"/>
+        </w:rPr>
+        <w:t>AymanNagyAhmed</w:t>
+      </w:r>
+      <w:proofErr w:type="spellEnd"/>
+      <w:r>
+        <w:rPr>
+          <w:rFonts w:ascii="Calibri" w:eastAsia="Calibri" w:hAnsi="Calibri" w:cs="Calibri"/>
+          <w:color w:val="000000" w:themeColor="text1"/>
+        </w:rPr>
+        <w:t xml:space="preserve"> &lt;AymanNagy.Ahmed@gmail.com&gt;</w:t>
+      </w:r>
+    </w:p>
+    <w:p>
+      <w:pPr>
+        <w:rPr>
+          <w:rFonts w:ascii="Calibri" w:eastAsia="Calibri" w:hAnsi="Calibri" w:cs="Calibri"/>
+          <w:color w:val="000000" w:themeColor="text1"/>
+        </w:rPr>
+      </w:pPr>
+      <w:r>
+        <w:rPr>
+          <w:rFonts w:ascii="Calibri" w:eastAsia="Calibri" w:hAnsi="Calibri" w:cs="Calibri"/>
+          <w:color w:val="000000" w:themeColor="text1"/>
+        </w:rPr>
+        <w:t>Date:   Fri Aug 27 23:18:08 2021 +0200</w:t>
+      </w:r>
+    </w:p>
+    <w:p>
+      <w:pPr>
+        <w:rPr>
+          <w:rFonts w:ascii="Calibri" w:eastAsia="Calibri" w:hAnsi="Calibri" w:cs="Calibri"/>
+          <w:color w:val="000000" w:themeColor="text1"/>
+        </w:rPr>
+      </w:pPr>
+    </w:p>
+    <w:p>
+      <w:pPr>
+        <w:rPr>
+          <w:rFonts w:ascii="Calibri" w:eastAsia="Calibri" w:hAnsi="Calibri" w:cs="Calibri"/>
+          <w:color w:val="000000" w:themeColor="text1"/>
+        </w:rPr>
+      </w:pPr>
+      <w:r>
+        <w:rPr>
+          <w:rFonts w:ascii="Calibri" w:eastAsia="Calibri" w:hAnsi="Calibri" w:cs="Calibri"/>
+          <w:color w:val="000000" w:themeColor="text1"/>
+        </w:rPr>
+        <w:t xml:space="preserve">    </w:t>
+      </w:r>
+      <w:proofErr w:type="spellStart"/>
+      <w:r>
+        <w:rPr>
+          <w:rFonts w:ascii="Calibri" w:eastAsia="Calibri" w:hAnsi="Calibri" w:cs="Calibri"/>
+          <w:color w:val="000000" w:themeColor="text1"/>
+        </w:rPr>
+        <w:t>ayman</w:t>
+      </w:r>
+      <w:proofErr w:type="spellEnd"/>
+      <w:r>
+        <w:rPr>
+          <w:rFonts w:ascii="Calibri" w:eastAsia="Calibri" w:hAnsi="Calibri" w:cs="Calibri"/>
+          <w:color w:val="000000" w:themeColor="text1"/>
+        </w:rPr>
+        <w:t xml:space="preserve"> added his steps</w:t>
+      </w:r>
+    </w:p>
+    <w:p>
+      <w:pPr>
+        <w:rPr>
+          <w:rFonts w:ascii="Calibri" w:eastAsia="Calibri" w:hAnsi="Calibri" w:cs="Calibri"/>
+          <w:color w:val="000000" w:themeColor="text1"/>
+        </w:rPr>
+      </w:pPr>
+    </w:p>
+    <w:p>
+      <w:pPr>
+        <w:rPr>
+          <w:rFonts w:ascii="Calibri" w:eastAsia="Calibri" w:hAnsi="Calibri" w:cs="Calibri"/>
+          <w:color w:val="000000" w:themeColor="text1"/>
+        </w:rPr>
+      </w:pPr>
+      <w:r>
+        <w:rPr>
+          <w:rFonts w:ascii="Calibri" w:eastAsia="Calibri" w:hAnsi="Calibri" w:cs="Calibri"/>
+          <w:color w:val="000000" w:themeColor="text1"/>
+        </w:rPr>
+        <w:t>commit 2612a6157e0f248185f82743cb3dec3af745afd4 (origin/master, origin/HEAD)</w:t>
+      </w:r>
+    </w:p>
+    <w:p>
+      <w:pPr>
+        <w:rPr>
+          <w:rFonts w:ascii="Calibri" w:eastAsia="Calibri" w:hAnsi="Calibri" w:cs="Calibri"/>
+          <w:color w:val="000000" w:themeColor="text1"/>
+        </w:rPr>
+      </w:pPr>
+      <w:r>
+        <w:rPr>
+          <w:rFonts w:ascii="Calibri" w:eastAsia="Calibri" w:hAnsi="Calibri" w:cs="Calibri"/>
+          <w:color w:val="000000" w:themeColor="text1"/>
+        </w:rPr>
+        <w:t xml:space="preserve">Author: </w:t>
+      </w:r>
+      <w:proofErr w:type="spellStart"/>
+      <w:r>
+        <w:rPr>
+          <w:rFonts w:ascii="Calibri" w:eastAsia="Calibri" w:hAnsi="Calibri" w:cs="Calibri"/>
+          <w:color w:val="000000" w:themeColor="text1"/>
+        </w:rPr>
+        <w:t>PeterMagdy</w:t>
+      </w:r>
+      <w:proofErr w:type="spellEnd"/>
+      <w:r>
+        <w:rPr>
+          <w:rFonts w:ascii="Calibri" w:eastAsia="Calibri" w:hAnsi="Calibri" w:cs="Calibri"/>
+          <w:color w:val="000000" w:themeColor="text1"/>
+        </w:rPr>
+        <w:t xml:space="preserve"> &lt;petermagdy594@gmail.com&gt;</w:t>
+      </w:r>
+    </w:p>
+    <w:p>
+      <w:pPr>
+        <w:rPr>
+          <w:rFonts w:ascii="Calibri" w:eastAsia="Calibri" w:hAnsi="Calibri" w:cs="Calibri"/>
+          <w:color w:val="000000" w:themeColor="text1"/>
+        </w:rPr>
+      </w:pPr>
+      <w:r>
+        <w:rPr>
+          <w:rFonts w:ascii="Calibri" w:eastAsia="Calibri" w:hAnsi="Calibri" w:cs="Calibri"/>
+          <w:color w:val="000000" w:themeColor="text1"/>
+        </w:rPr>
+        <w:t>Date:   Fri Aug 27 23:06:20 2021 +0200</w:t>
+      </w:r>
+    </w:p>
+    <w:p>
+      <w:pPr>
+        <w:rPr>
+          <w:rFonts w:ascii="Calibri" w:eastAsia="Calibri" w:hAnsi="Calibri" w:cs="Calibri"/>
+          <w:color w:val="000000" w:themeColor="text1"/>
+        </w:rPr>
+      </w:pPr>
+    </w:p>
+    <w:p>
+      <w:pPr>
+        <w:rPr>
+          <w:rFonts w:ascii="Calibri" w:eastAsia="Calibri" w:hAnsi="Calibri" w:cs="Calibri"/>
+          <w:color w:val="000000" w:themeColor="text1"/>
+        </w:rPr>
+      </w:pPr>
+      <w:r>
+        <w:rPr>
+          <w:rFonts w:ascii="Calibri" w:eastAsia="Calibri" w:hAnsi="Calibri" w:cs="Calibri"/>
+          <w:color w:val="000000" w:themeColor="text1"/>
+        </w:rPr>
+        <w:t xml:space="preserve">    peter added steps file</w:t>
+      </w:r>
+    </w:p>
+    <w:p>
+      <w:pPr>
+        <w:rPr>
+          <w:rFonts w:ascii="Calibri" w:eastAsia="Calibri" w:hAnsi="Calibri" w:cs="Calibri"/>
+          <w:color w:val="000000" w:themeColor="text1"/>
+        </w:rPr>
+      </w:pPr>
+    </w:p>
+    <w:p>
+      <w:pPr>
+        <w:rPr>
+          <w:rFonts w:ascii="Calibri" w:eastAsia="Calibri" w:hAnsi="Calibri" w:cs="Calibri"/>
+          <w:color w:val="000000" w:themeColor="text1"/>
+        </w:rPr>
+      </w:pPr>
+      <w:r>
+        <w:rPr>
+          <w:rFonts w:ascii="Calibri" w:eastAsia="Calibri" w:hAnsi="Calibri" w:cs="Calibri"/>
+          <w:color w:val="000000" w:themeColor="text1"/>
+        </w:rPr>
+        <w:t>commit d646baf39b963f1dea20c76538a789ea943ed495</w:t>
+      </w:r>
+    </w:p>
+    <w:p>
+      <w:pPr>
+        <w:rPr>
+          <w:rFonts w:ascii="Calibri" w:eastAsia="Calibri" w:hAnsi="Calibri" w:cs="Calibri"/>
+          <w:color w:val="000000" w:themeColor="text1"/>
+        </w:rPr>
+      </w:pPr>
+      <w:r>
+        <w:rPr>
+          <w:rFonts w:ascii="Calibri" w:eastAsia="Calibri" w:hAnsi="Calibri" w:cs="Calibri"/>
+          <w:color w:val="000000" w:themeColor="text1"/>
+        </w:rPr>
+        <w:t xml:space="preserve">Author: </w:t>
+      </w:r>
+      <w:proofErr w:type="spellStart"/>
+      <w:r>
+        <w:rPr>
+          <w:rFonts w:ascii="Calibri" w:eastAsia="Calibri" w:hAnsi="Calibri" w:cs="Calibri"/>
+          <w:color w:val="000000" w:themeColor="text1"/>
+        </w:rPr>
+        <w:t>PeterMagdy</w:t>
+      </w:r>
+      <w:proofErr w:type="spellEnd"/>
+      <w:r>
+        <w:rPr>
+          <w:rFonts w:ascii="Calibri" w:eastAsia="Calibri" w:hAnsi="Calibri" w:cs="Calibri"/>
+          <w:color w:val="000000" w:themeColor="text1"/>
+        </w:rPr>
+        <w:t xml:space="preserve"> &lt;petermagdy594@gmail.com&gt;</w:t>
+      </w:r>
+    </w:p>
+    <w:p>
+      <w:pPr>
+        <w:rPr>
+          <w:rFonts w:ascii="Calibri" w:eastAsia="Calibri" w:hAnsi="Calibri" w:cs="Calibri"/>
+          <w:color w:val="000000" w:themeColor="text1"/>
+        </w:rPr>
+      </w:pPr>
+      <w:r>
+        <w:rPr>
+          <w:rFonts w:ascii="Calibri" w:eastAsia="Calibri" w:hAnsi="Calibri" w:cs="Calibri"/>
+          <w:color w:val="000000" w:themeColor="text1"/>
+        </w:rPr>
+        <w:t>Date:   Fri Aug 27 23:03:21 2021 +0200</w:t>
+      </w:r>
+    </w:p>
+    <w:p>
+      <w:pPr>
+        <w:rPr>
+          <w:rFonts w:ascii="Calibri" w:eastAsia="Calibri" w:hAnsi="Calibri" w:cs="Calibri"/>
+          <w:color w:val="000000" w:themeColor="text1"/>
+        </w:rPr>
+      </w:pPr>
+    </w:p>
+    <w:p>
+      <w:pPr>
+        <w:rPr>
+          <w:rFonts w:ascii="Calibri" w:eastAsia="Calibri" w:hAnsi="Calibri" w:cs="Calibri"/>
+          <w:color w:val="000000" w:themeColor="text1"/>
+        </w:rPr>
+      </w:pPr>
+      <w:r>
+        <w:rPr>
+          <w:rFonts w:ascii="Calibri" w:eastAsia="Calibri" w:hAnsi="Calibri" w:cs="Calibri"/>
+          <w:color w:val="000000" w:themeColor="text1"/>
+        </w:rPr>
+        <w:t xml:space="preserve">    peter added new changes</w:t>
+      </w:r>
+    </w:p>
+    <w:p>
+      <w:pPr>
+        <w:rPr>
+          <w:rFonts w:ascii="Calibri" w:eastAsia="Calibri" w:hAnsi="Calibri" w:cs="Calibri"/>
+          <w:color w:val="000000" w:themeColor="text1"/>
+        </w:rPr>
+      </w:pPr>
+    </w:p>
+    <w:p>
+      <w:pPr>
+        <w:rPr>
+          <w:rFonts w:ascii="Calibri" w:eastAsia="Calibri" w:hAnsi="Calibri" w:cs="Calibri"/>
+          <w:color w:val="000000" w:themeColor="text1"/>
+        </w:rPr>
+      </w:pPr>
+      <w:r>
+        <w:rPr>
+          <w:rFonts w:ascii="Calibri" w:eastAsia="Calibri" w:hAnsi="Calibri" w:cs="Calibri"/>
+          <w:color w:val="000000" w:themeColor="text1"/>
+        </w:rPr>
+        <w:t>commit 31c75fd20a5025e5f60c5819966c5ca06603df51</w:t>
+      </w:r>
+    </w:p>
+    <w:p>
+      <w:pPr>
+        <w:rPr>
+          <w:rFonts w:ascii="Calibri" w:eastAsia="Calibri" w:hAnsi="Calibri" w:cs="Calibri"/>
+          <w:color w:val="000000" w:themeColor="text1"/>
+        </w:rPr>
+      </w:pPr>
+      <w:r>
+        <w:rPr>
+          <w:rFonts w:ascii="Calibri" w:eastAsia="Calibri" w:hAnsi="Calibri" w:cs="Calibri"/>
+          <w:color w:val="000000" w:themeColor="text1"/>
+        </w:rPr>
+        <w:t xml:space="preserve">Author: </w:t>
+      </w:r>
+      <w:proofErr w:type="spellStart"/>
+      <w:r>
+        <w:rPr>
+          <w:rFonts w:ascii="Calibri" w:eastAsia="Calibri" w:hAnsi="Calibri" w:cs="Calibri"/>
+          <w:color w:val="000000" w:themeColor="text1"/>
+        </w:rPr>
+        <w:t>AymanNagyAhmed</w:t>
+      </w:r>
+      <w:proofErr w:type="spellEnd"/>
+      <w:r>
+        <w:rPr>
+          <w:rFonts w:ascii="Calibri" w:eastAsia="Calibri" w:hAnsi="Calibri" w:cs="Calibri"/>
+          <w:color w:val="000000" w:themeColor="text1"/>
+        </w:rPr>
+        <w:t xml:space="preserve"> &lt;AymanNagy.Ahmed@gmail.com&gt;</w:t>
+      </w:r>
+    </w:p>
+    <w:p>
+      <w:pPr>
+        <w:rPr>
+          <w:rFonts w:ascii="Calibri" w:eastAsia="Calibri" w:hAnsi="Calibri" w:cs="Calibri"/>
+          <w:color w:val="000000" w:themeColor="text1"/>
+        </w:rPr>
+      </w:pPr>
+      <w:r>
+        <w:rPr>
+          <w:rFonts w:ascii="Calibri" w:eastAsia="Calibri" w:hAnsi="Calibri" w:cs="Calibri"/>
+          <w:color w:val="000000" w:themeColor="text1"/>
+        </w:rPr>
+        <w:t>Date:   Fri Aug 27 22:59:26 2021 +0200</w:t>
+      </w:r>
+    </w:p>
+    <w:p>
+      <w:pPr>
+        <w:rPr>
+          <w:rFonts w:ascii="Calibri" w:eastAsia="Calibri" w:hAnsi="Calibri" w:cs="Calibri"/>
+          <w:color w:val="000000" w:themeColor="text1"/>
+        </w:rPr>
+      </w:pPr>
+    </w:p>
+    <w:p>
+      <w:pPr>
+        <w:rPr>
+          <w:rFonts w:ascii="Calibri" w:eastAsia="Calibri" w:hAnsi="Calibri" w:cs="Calibri"/>
+          <w:color w:val="000000" w:themeColor="text1"/>
+        </w:rPr>
+      </w:pPr>
+      <w:r>
+        <w:rPr>
+          <w:rFonts w:ascii="Calibri" w:eastAsia="Calibri" w:hAnsi="Calibri" w:cs="Calibri"/>
+          <w:color w:val="000000" w:themeColor="text1"/>
+        </w:rPr>
+        <w:t xml:space="preserve">    </w:t>
+      </w:r>
+      <w:proofErr w:type="spellStart"/>
+      <w:r>
+        <w:rPr>
+          <w:rFonts w:ascii="Calibri" w:eastAsia="Calibri" w:hAnsi="Calibri" w:cs="Calibri"/>
+          <w:color w:val="000000" w:themeColor="text1"/>
+        </w:rPr>
+        <w:t>ayman</w:t>
+      </w:r>
+      <w:proofErr w:type="spellEnd"/>
+      <w:r>
+        <w:rPr>
+          <w:rFonts w:ascii="Calibri" w:eastAsia="Calibri" w:hAnsi="Calibri" w:cs="Calibri"/>
+          <w:color w:val="000000" w:themeColor="text1"/>
+        </w:rPr>
+        <w:t xml:space="preserve"> added some steps</w:t>
+      </w:r>
+    </w:p>
+    <w:p>
+      <w:pPr>
+        <w:rPr>
+          <w:rFonts w:ascii="Calibri" w:eastAsia="Calibri" w:hAnsi="Calibri" w:cs="Calibri"/>
+          <w:color w:val="000000" w:themeColor="text1"/>
+        </w:rPr>
+      </w:pPr>
+    </w:p>
+    <w:p>
+      <w:pPr>
+        <w:rPr>
+          <w:rFonts w:ascii="Calibri" w:eastAsia="Calibri" w:hAnsi="Calibri" w:cs="Calibri"/>
+          <w:color w:val="000000" w:themeColor="text1"/>
+        </w:rPr>
+      </w:pPr>
+      <w:r>
+        <w:rPr>
+          <w:rFonts w:ascii="Calibri" w:eastAsia="Calibri" w:hAnsi="Calibri" w:cs="Calibri"/>
+          <w:color w:val="000000" w:themeColor="text1"/>
+        </w:rPr>
+        <w:t>commit 4ae5be703e4d6dbbce464719607884baeefd4a70</w:t>
+      </w:r>
+    </w:p>
+    <w:p>
+      <w:pPr>
+        <w:rPr>
+          <w:rFonts w:ascii="Calibri" w:eastAsia="Calibri" w:hAnsi="Calibri" w:cs="Calibri"/>
+          <w:color w:val="000000" w:themeColor="text1"/>
+        </w:rPr>
+      </w:pPr>
+      <w:r>
+        <w:rPr>
+          <w:rFonts w:ascii="Calibri" w:eastAsia="Calibri" w:hAnsi="Calibri" w:cs="Calibri"/>
+          <w:color w:val="000000" w:themeColor="text1"/>
+        </w:rPr>
+        <w:t xml:space="preserve">Author: </w:t>
+      </w:r>
+      <w:proofErr w:type="spellStart"/>
+      <w:r>
+        <w:rPr>
+          <w:rFonts w:ascii="Calibri" w:eastAsia="Calibri" w:hAnsi="Calibri" w:cs="Calibri"/>
+          <w:color w:val="000000" w:themeColor="text1"/>
+        </w:rPr>
+        <w:t>PeterMagdy</w:t>
+      </w:r>
+      <w:proofErr w:type="spellEnd"/>
+      <w:r>
+        <w:rPr>
+          <w:rFonts w:ascii="Calibri" w:eastAsia="Calibri" w:hAnsi="Calibri" w:cs="Calibri"/>
+          <w:color w:val="000000" w:themeColor="text1"/>
+        </w:rPr>
+        <w:t xml:space="preserve"> &lt;petermagdy594@gmail.com&gt;</w:t>
+      </w:r>
+    </w:p>
+    <w:p>
+      <w:pPr>
+        <w:rPr>
+          <w:rFonts w:ascii="Calibri" w:eastAsia="Calibri" w:hAnsi="Calibri" w:cs="Calibri"/>
+          <w:color w:val="000000" w:themeColor="text1"/>
+        </w:rPr>
+      </w:pPr>
+      <w:r>
+        <w:rPr>
+          <w:rFonts w:ascii="Calibri" w:eastAsia="Calibri" w:hAnsi="Calibri" w:cs="Calibri"/>
+          <w:color w:val="000000" w:themeColor="text1"/>
+        </w:rPr>
+        <w:t>Date:   Fri Aug 27 17:18:33 2021 +0200</w:t>
+      </w:r>
+    </w:p>
+    <w:p>
+      <w:pPr>
+        <w:rPr>
+          <w:rFonts w:ascii="Calibri" w:eastAsia="Calibri" w:hAnsi="Calibri" w:cs="Calibri"/>
+          <w:color w:val="000000" w:themeColor="text1"/>
+        </w:rPr>
+      </w:pPr>
+    </w:p>
+    <w:p>
+      <w:pPr>
+        <w:rPr>
+          <w:rFonts w:ascii="Calibri" w:eastAsia="Calibri" w:hAnsi="Calibri" w:cs="Calibri"/>
+          <w:color w:val="000000" w:themeColor="text1"/>
+        </w:rPr>
+      </w:pPr>
+      <w:r>
+        <w:rPr>
+          <w:rFonts w:ascii="Calibri" w:eastAsia="Calibri" w:hAnsi="Calibri" w:cs="Calibri"/>
+          <w:color w:val="000000" w:themeColor="text1"/>
+        </w:rPr>
+        <w:t xml:space="preserve">    adding first file</w:t>
+      </w:r>
     </w:p>
     <w:p>
       <w:pPr>
@@ -1476,7 +2081,7 @@
     <w:lsdException w:name="Table Web 2" w:semiHidden="1" w:unhideWhenUsed="1"/>
     <w:lsdException w:name="Table Web 3" w:semiHidden="1" w:unhideWhenUsed="1"/>
     <w:lsdException w:name="Balloon Text" w:semiHidden="1" w:unhideWhenUsed="1"/>
-    <w:lsdException w:name="Table Grid" w:semiHidden="1" w:uiPriority="39" w:unhideWhenUsed="1"/>
+    <w:lsdException w:name="Table Grid" w:uiPriority="39"/>
     <w:lsdException w:name="Table Theme" w:semiHidden="1" w:unhideWhenUsed="1"/>
     <w:lsdException w:name="Placeholder Text" w:semiHidden="1"/>
     <w:lsdException w:name="No Spacing" w:uiPriority="1" w:qFormat="1"/>
@@ -2025,21 +2630,6 @@
 </file>
 
 <file path=customXml/item1.xml><?xml version="1.0" encoding="utf-8"?>
-<p:properties xmlns:p="http://schemas.microsoft.com/office/2006/metadata/properties" xmlns:xsi="http://www.w3.org/2001/XMLSchema-instance" xmlns:pc="http://schemas.microsoft.com/office/infopath/2007/PartnerControls">
-  <documentManagement/>
-</p:properties>
-</file>
-
-<file path=customXml/item2.xml><?xml version="1.0" encoding="utf-8"?>
-<?mso-contentType ?>
-<FormTemplates xmlns="http://schemas.microsoft.com/sharepoint/v3/contenttype/forms">
-  <Display>DocumentLibraryForm</Display>
-  <Edit>DocumentLibraryForm</Edit>
-  <New>DocumentLibraryForm</New>
-</FormTemplates>
-</file>
-
-<file path=customXml/item3.xml><?xml version="1.0" encoding="utf-8"?>
 <ct:contentTypeSchema xmlns:ct="http://schemas.microsoft.com/office/2006/metadata/contentType" xmlns:ma="http://schemas.microsoft.com/office/2006/metadata/properties/metaAttributes" ct:_="" ma:_="" ma:contentTypeName="Document" ma:contentTypeID="0x010100C4A9445D28B95A4995C545995709B740" ma:contentTypeVersion="10" ma:contentTypeDescription="Create a new document." ma:contentTypeScope="" ma:versionID="df42d89b27caa393bf32217833b808cf">
   <xsd:schema xmlns:xsd="http://www.w3.org/2001/XMLSchema" xmlns:xs="http://www.w3.org/2001/XMLSchema" xmlns:p="http://schemas.microsoft.com/office/2006/metadata/properties" xmlns:ns2="4845f1dd-dae6-4377-8049-559ac4d47b2a" targetNamespace="http://schemas.microsoft.com/office/2006/metadata/properties" ma:root="true" ma:fieldsID="911eb729619d13eea8c141b907d72e73" ns2:_="">
     <xsd:import namespace="4845f1dd-dae6-4377-8049-559ac4d47b2a"/>
@@ -2223,24 +2813,22 @@
 </ct:contentTypeSchema>
 </file>
 
-<file path=customXml/itemProps1.xml><?xml version="1.0" encoding="utf-8"?>
-<ds:datastoreItem xmlns:ds="http://schemas.openxmlformats.org/officeDocument/2006/customXml" ds:itemID="{D4735D9D-D166-43E7-BDC7-5289C8ABF250}">
-  <ds:schemaRefs>
-    <ds:schemaRef ds:uri="http://schemas.microsoft.com/office/2006/metadata/properties"/>
-    <ds:schemaRef ds:uri="http://schemas.microsoft.com/office/infopath/2007/PartnerControls"/>
-  </ds:schemaRefs>
-</ds:datastoreItem>
+<file path=customXml/item2.xml><?xml version="1.0" encoding="utf-8"?>
+<?mso-contentType ?>
+<FormTemplates xmlns="http://schemas.microsoft.com/sharepoint/v3/contenttype/forms">
+  <Display>DocumentLibraryForm</Display>
+  <Edit>DocumentLibraryForm</Edit>
+  <New>DocumentLibraryForm</New>
+</FormTemplates>
 </file>
 
-<file path=customXml/itemProps2.xml><?xml version="1.0" encoding="utf-8"?>
-<ds:datastoreItem xmlns:ds="http://schemas.openxmlformats.org/officeDocument/2006/customXml" ds:itemID="{62803BB5-D013-497F-A72E-88E66984B35B}">
-  <ds:schemaRefs>
-    <ds:schemaRef ds:uri="http://schemas.microsoft.com/sharepoint/v3/contenttype/forms"/>
-  </ds:schemaRefs>
-</ds:datastoreItem>
+<file path=customXml/item3.xml><?xml version="1.0" encoding="utf-8"?>
+<p:properties xmlns:p="http://schemas.microsoft.com/office/2006/metadata/properties" xmlns:xsi="http://www.w3.org/2001/XMLSchema-instance" xmlns:pc="http://schemas.microsoft.com/office/infopath/2007/PartnerControls">
+  <documentManagement/>
+</p:properties>
 </file>
 
-<file path=customXml/itemProps3.xml><?xml version="1.0" encoding="utf-8"?>
+<file path=customXml/itemProps1.xml><?xml version="1.0" encoding="utf-8"?>
 <ds:datastoreItem xmlns:ds="http://schemas.openxmlformats.org/officeDocument/2006/customXml" ds:itemID="{AD755A98-BE6C-46ED-8BD4-90B3332AC1A8}">
   <ds:schemaRefs>
     <ds:schemaRef ds:uri="http://schemas.microsoft.com/office/2006/metadata/contentType"/>
@@ -2256,4 +2844,21 @@
     <ds:schemaRef ds:uri="http://schemas.microsoft.com/internal/obd"/>
   </ds:schemaRefs>
 </ds:datastoreItem>
+</file>
+
+<file path=customXml/itemProps2.xml><?xml version="1.0" encoding="utf-8"?>
+<ds:datastoreItem xmlns:ds="http://schemas.openxmlformats.org/officeDocument/2006/customXml" ds:itemID="{62803BB5-D013-497F-A72E-88E66984B35B}">
+  <ds:schemaRefs>
+    <ds:schemaRef ds:uri="http://schemas.microsoft.com/sharepoint/v3/contenttype/forms"/>
+  </ds:schemaRefs>
+</ds:datastoreItem>
+</file>
+
+<file path=customXml/itemProps3.xml><?xml version="1.0" encoding="utf-8"?>
+<ds:datastoreItem xmlns:ds="http://schemas.openxmlformats.org/officeDocument/2006/customXml" ds:itemID="{D4735D9D-D166-43E7-BDC7-5289C8ABF250}">
+  <ds:schemaRefs>
+    <ds:schemaRef ds:uri="http://schemas.microsoft.com/office/2006/metadata/properties"/>
+    <ds:schemaRef ds:uri="http://schemas.microsoft.com/office/infopath/2007/PartnerControls"/>
+  </ds:schemaRefs>
+</ds:datastoreItem>
 </file>
</xml_diff>